<commit_message>
Testing proper git control
</commit_message>
<xml_diff>
--- a/PID/PID FINAL.docx
+++ b/PID/PID FINAL.docx
@@ -63,20 +63,7 @@
           <w:rFonts w:ascii="Garamond" w:hAnsi="Garamond"/>
         </w:rPr>
         <w:tab/>
-      </w:r>
-      <w:proofErr w:type="gramStart"/>
-      <w:r>
-        <w:rPr>
-          <w:rFonts w:ascii="Garamond" w:hAnsi="Garamond"/>
-        </w:rPr>
-        <w:t>The</w:t>
-      </w:r>
-      <w:proofErr w:type="gramEnd"/>
-      <w:r>
-        <w:rPr>
-          <w:rFonts w:ascii="Garamond" w:hAnsi="Garamond"/>
-        </w:rPr>
-        <w:t xml:space="preserve"> University of Sheffield</w:t>
+        <w:t>The University of Sheffield</w:t>
       </w:r>
     </w:p>
     <w:p>
@@ -181,25 +168,7 @@
           <w:sz w:val="20"/>
           <w:szCs w:val="20"/>
         </w:rPr>
-        <w:t xml:space="preserve">The requirements of a loudspeaker as stated by E. R. Hanson [3] </w:t>
-      </w:r>
-      <w:proofErr w:type="gramStart"/>
-      <w:r>
-        <w:rPr>
-          <w:rFonts w:ascii="Garamond" w:hAnsi="Garamond"/>
-          <w:sz w:val="20"/>
-          <w:szCs w:val="20"/>
-        </w:rPr>
-        <w:t>are:</w:t>
-      </w:r>
-      <w:proofErr w:type="gramEnd"/>
-      <w:r>
-        <w:rPr>
-          <w:rFonts w:ascii="Garamond" w:hAnsi="Garamond"/>
-          <w:sz w:val="20"/>
-          <w:szCs w:val="20"/>
-        </w:rPr>
-        <w:t xml:space="preserve"> to be as small as possible, respond as linearly and across as much of the frequency spectrum as possible, to distort minimally, and to consume and emit power efficiently. These aims are almost never completely realised due to nearly all loudspeakers outside of experimental settings not exhibiting any form of feedback mechanisms. The subwoofer is the worst offender in this category; since such large masses of air must be moved to produce low frequencies, the requirements become even more difficult to meet, and poor performance under the 70Hz range [8] is coupled with non-linear and non-ideal performance in the passband. The aim of this project is to explore methods of collecting one or many feedback signals from one or many parameters of a subwoofer and feed them into the input to the voice coil to try and achieve superior sound quality, i.e. more response below 70Hz and linearity, without the expense usually required to purchase open-loop systems that can do so.</w:t>
+        <w:t>The requirements of a loudspeaker as stated by E. R. Hanson [3] are: to be as small as possible, respond as linearly and across as much of the frequency spectrum as possible, to distort minimally, and to consume and emit power efficiently. These aims are almost never completely realised due to nearly all loudspeakers outside of experimental settings not exhibiting any form of feedback mechanisms. The subwoofer is the worst offender in this category; since such large masses of air must be moved to produce low frequencies, the requirements become even more difficult to meet, and poor performance under the 70Hz range [8] is coupled with non-linear and non-ideal performance in the passband. The aim of this project is to explore methods of collecting one or many feedback signals from one or many parameters of a subwoofer and feed them into the input to the voice coil to try and achieve superior sound quality, i.e. more response below 70Hz and linearity, without the expense usually required to purchase open-loop systems that can do so.</w:t>
       </w:r>
     </w:p>
     <w:p>
@@ -1165,7 +1134,6 @@
         </w:rPr>
         <w:t xml:space="preserve"> = </w:t>
       </w:r>
-      <w:proofErr w:type="spellStart"/>
       <w:r>
         <w:rPr>
           <w:rFonts w:ascii="Garamond" w:hAnsi="Garamond"/>
@@ -1187,7 +1155,6 @@
         </w:rPr>
         <w:t>f</w:t>
       </w:r>
-      <w:proofErr w:type="spellEnd"/>
       <w:r>
         <w:rPr>
           <w:rFonts w:ascii="Garamond" w:hAnsi="Garamond"/>
@@ -1196,7 +1163,6 @@
         </w:rPr>
         <w:t xml:space="preserve"> + </w:t>
       </w:r>
-      <w:proofErr w:type="spellStart"/>
       <w:r>
         <w:rPr>
           <w:rFonts w:ascii="Garamond" w:hAnsi="Garamond"/>
@@ -1218,7 +1184,6 @@
         </w:rPr>
         <w:t>rad</w:t>
       </w:r>
-      <w:proofErr w:type="spellEnd"/>
       <w:r>
         <w:rPr>
           <w:rFonts w:ascii="Garamond" w:hAnsi="Garamond"/>
@@ -1227,7 +1192,6 @@
         </w:rPr>
         <w:t xml:space="preserve"> where </w:t>
       </w:r>
-      <w:proofErr w:type="spellStart"/>
       <w:r>
         <w:rPr>
           <w:rFonts w:ascii="Garamond" w:hAnsi="Garamond"/>
@@ -1249,7 +1213,6 @@
         </w:rPr>
         <w:t>f</w:t>
       </w:r>
-      <w:proofErr w:type="spellEnd"/>
       <w:r>
         <w:rPr>
           <w:rFonts w:ascii="Garamond" w:hAnsi="Garamond"/>
@@ -1258,7 +1221,6 @@
         </w:rPr>
         <w:t xml:space="preserve">, </w:t>
       </w:r>
-      <w:proofErr w:type="spellStart"/>
       <w:r>
         <w:rPr>
           <w:rFonts w:ascii="Garamond" w:hAnsi="Garamond"/>
@@ -1280,7 +1242,6 @@
         </w:rPr>
         <w:t>rad</w:t>
       </w:r>
-      <w:proofErr w:type="spellEnd"/>
       <w:r>
         <w:rPr>
           <w:rFonts w:ascii="Garamond" w:hAnsi="Garamond"/>
@@ -2340,27 +2301,7 @@
           <w:sz w:val="20"/>
           <w:szCs w:val="20"/>
         </w:rPr>
-        <w:t xml:space="preserve">Not necessary to model </w:t>
-      </w:r>
-      <w:proofErr w:type="spellStart"/>
-      <w:r>
-        <w:rPr>
-          <w:rFonts w:ascii="Garamond" w:hAnsi="Garamond"/>
-          <w:color w:val="FF0000"/>
-          <w:sz w:val="20"/>
-          <w:szCs w:val="20"/>
-        </w:rPr>
-        <w:t>poweramp</w:t>
-      </w:r>
-      <w:proofErr w:type="spellEnd"/>
-      <w:r>
-        <w:rPr>
-          <w:rFonts w:ascii="Garamond" w:hAnsi="Garamond"/>
-          <w:color w:val="FF0000"/>
-          <w:sz w:val="20"/>
-          <w:szCs w:val="20"/>
-        </w:rPr>
-        <w:t xml:space="preserve"> since they’re already pretty linear. Just buy one of correct power rating.</w:t>
+        <w:t>Not necessary to model poweramp since they’re already pretty linear. Just buy one of correct power rating.</w:t>
       </w:r>
     </w:p>
     <w:p>
@@ -2385,27 +2326,7 @@
           <w:sz w:val="20"/>
           <w:szCs w:val="20"/>
         </w:rPr>
-        <w:t xml:space="preserve">Distortion of loudspeakers is 1 or 2 orders of magnitude higher than the </w:t>
-      </w:r>
-      <w:proofErr w:type="spellStart"/>
-      <w:r>
-        <w:rPr>
-          <w:rFonts w:ascii="Garamond" w:hAnsi="Garamond"/>
-          <w:color w:val="FF0000"/>
-          <w:sz w:val="20"/>
-          <w:szCs w:val="20"/>
-        </w:rPr>
-        <w:t>poweramp</w:t>
-      </w:r>
-      <w:proofErr w:type="spellEnd"/>
-      <w:r>
-        <w:rPr>
-          <w:rFonts w:ascii="Garamond" w:hAnsi="Garamond"/>
-          <w:color w:val="FF0000"/>
-          <w:sz w:val="20"/>
-          <w:szCs w:val="20"/>
-        </w:rPr>
-        <w:t>.</w:t>
+        <w:t>Distortion of loudspeakers is 1 or 2 orders of magnitude higher than the poweramp.</w:t>
       </w:r>
     </w:p>
     <w:p>
@@ -2439,27 +2360,7 @@
           <w:sz w:val="20"/>
           <w:szCs w:val="20"/>
         </w:rPr>
-        <w:t xml:space="preserve">that the </w:t>
-      </w:r>
-      <w:proofErr w:type="spellStart"/>
-      <w:r>
-        <w:rPr>
-          <w:rFonts w:ascii="Garamond" w:hAnsi="Garamond"/>
-          <w:color w:val="FF0000"/>
-          <w:sz w:val="20"/>
-          <w:szCs w:val="20"/>
-        </w:rPr>
-        <w:t>poweramp</w:t>
-      </w:r>
-      <w:proofErr w:type="spellEnd"/>
-      <w:r>
-        <w:rPr>
-          <w:rFonts w:ascii="Garamond" w:hAnsi="Garamond"/>
-          <w:color w:val="FF0000"/>
-          <w:sz w:val="20"/>
-          <w:szCs w:val="20"/>
-        </w:rPr>
-        <w:t xml:space="preserve"> as an op-amp.</w:t>
+        <w:t>that the poweramp as an op-amp.</w:t>
       </w:r>
     </w:p>
     <w:p>
@@ -2600,25 +2501,7 @@
           <w:sz w:val="20"/>
           <w:szCs w:val="20"/>
         </w:rPr>
-        <w:t xml:space="preserve">Design and manufacture control circuits (analogue implementation circuits as minimum, digitally if </w:t>
-      </w:r>
-      <w:proofErr w:type="gramStart"/>
-      <w:r>
-        <w:rPr>
-          <w:rFonts w:ascii="Garamond" w:hAnsi="Garamond"/>
-          <w:sz w:val="20"/>
-          <w:szCs w:val="20"/>
-        </w:rPr>
-        <w:t>possible</w:t>
-      </w:r>
-      <w:proofErr w:type="gramEnd"/>
-      <w:r>
-        <w:rPr>
-          <w:rFonts w:ascii="Garamond" w:hAnsi="Garamond"/>
-          <w:sz w:val="20"/>
-          <w:szCs w:val="20"/>
-        </w:rPr>
-        <w:t xml:space="preserve"> within time).</w:t>
+        <w:t>Design and manufacture control circuits (analogue implementation circuits as minimum, digitally if possible within time).</w:t>
       </w:r>
       <w:r>
         <w:rPr>
@@ -2635,9 +2518,8 @@
           <w:sz w:val="20"/>
           <w:szCs w:val="20"/>
         </w:rPr>
-        <w:t xml:space="preserve">MPF bought a </w:t>
-      </w:r>
-      <w:proofErr w:type="gramStart"/>
+        <w:t xml:space="preserve">MPF bought a switched-capacitor filter many years ago but the student using it didn’t get very far. State-variable filter </w:t>
+      </w:r>
       <w:r>
         <w:rPr>
           <w:rFonts w:ascii="Garamond" w:hAnsi="Garamond"/>
@@ -2645,9 +2527,8 @@
           <w:sz w:val="20"/>
           <w:szCs w:val="20"/>
         </w:rPr>
-        <w:t>switched-capacitor</w:t>
-      </w:r>
-      <w:proofErr w:type="gramEnd"/>
+        <w:sym w:font="Wingdings" w:char="F0E0"/>
+      </w:r>
       <w:r>
         <w:rPr>
           <w:rFonts w:ascii="Garamond" w:hAnsi="Garamond"/>
@@ -2655,37 +2536,8 @@
           <w:sz w:val="20"/>
           <w:szCs w:val="20"/>
         </w:rPr>
-        <w:t xml:space="preserve"> filter many years ago but the student using it didn’t get very far. State-variable filter </w:t>
-      </w:r>
-      <w:r>
-        <w:rPr>
-          <w:rFonts w:ascii="Garamond" w:hAnsi="Garamond"/>
-          <w:color w:val="FF0000"/>
-          <w:sz w:val="20"/>
-          <w:szCs w:val="20"/>
-        </w:rPr>
-        <w:sym w:font="Wingdings" w:char="F0E0"/>
-      </w:r>
-      <w:r>
-        <w:rPr>
-          <w:rFonts w:ascii="Garamond" w:hAnsi="Garamond"/>
-          <w:color w:val="FF0000"/>
-          <w:sz w:val="20"/>
-          <w:szCs w:val="20"/>
-        </w:rPr>
-        <w:t xml:space="preserve"> frequency-selective circuit using no inductors and large resistances. Field-programmable analogue array is just lots of state-variable filters with a variable capacitor. </w:t>
-      </w:r>
-      <w:proofErr w:type="spellStart"/>
-      <w:r>
-        <w:rPr>
-          <w:rFonts w:ascii="Garamond" w:hAnsi="Garamond"/>
-          <w:color w:val="FF0000"/>
-          <w:sz w:val="20"/>
-          <w:szCs w:val="20"/>
-        </w:rPr>
-        <w:t>Anadigm</w:t>
-      </w:r>
-      <w:proofErr w:type="spellEnd"/>
+        <w:t xml:space="preserve"> frequency-selective circuit using no inductors and large resistances. Field-programmable analogue array is just lots of state-variable filters with a variable capacitor. Anadigm</w:t>
+      </w:r>
       <w:r>
         <w:rPr>
           <w:rFonts w:ascii="Garamond" w:hAnsi="Garamond"/>
@@ -2802,6 +2654,17 @@
         </w:rPr>
         <w:t>Any voice coil system could use this</w:t>
       </w:r>
+      <w:r>
+        <w:rPr>
+          <w:rFonts w:ascii="Garamond" w:hAnsi="Garamond"/>
+          <w:color w:val="FF0000"/>
+          <w:sz w:val="20"/>
+          <w:szCs w:val="20"/>
+        </w:rPr>
+        <w:t xml:space="preserve"> system</w:t>
+      </w:r>
+      <w:bookmarkStart w:id="0" w:name="_GoBack"/>
+      <w:bookmarkEnd w:id="0"/>
     </w:p>
     <w:p>
       <w:pPr>
@@ -5030,8 +4893,6 @@
           <w:bCs/>
         </w:rPr>
       </w:pPr>
-      <w:bookmarkStart w:id="0" w:name="_GoBack"/>
-      <w:bookmarkEnd w:id="0"/>
     </w:p>
     <w:p>
       <w:pPr>
@@ -11676,25 +11537,7 @@
           <w:sz w:val="20"/>
           <w:szCs w:val="20"/>
         </w:rPr>
-        <w:t xml:space="preserve">F. X. Y. Gao and W. M. </w:t>
-      </w:r>
-      <w:proofErr w:type="spellStart"/>
-      <w:r>
-        <w:rPr>
-          <w:rFonts w:ascii="Garamond" w:hAnsi="Garamond"/>
-          <w:sz w:val="20"/>
-          <w:szCs w:val="20"/>
-        </w:rPr>
-        <w:t>Snelgrove</w:t>
-      </w:r>
-      <w:proofErr w:type="spellEnd"/>
-      <w:r>
-        <w:rPr>
-          <w:rFonts w:ascii="Garamond" w:hAnsi="Garamond"/>
-          <w:sz w:val="20"/>
-          <w:szCs w:val="20"/>
-        </w:rPr>
-        <w:t xml:space="preserve">, "Adaptive linearization of a loudspeaker," </w:t>
+        <w:t xml:space="preserve">F. X. Y. Gao and W. M. Snelgrove, "Adaptive linearization of a loudspeaker," </w:t>
       </w:r>
       <w:r>
         <w:rPr>
@@ -11823,43 +11666,7 @@
           <w:sz w:val="20"/>
           <w:szCs w:val="20"/>
         </w:rPr>
-        <w:t xml:space="preserve">. </w:t>
-      </w:r>
-      <w:proofErr w:type="spellStart"/>
-      <w:r>
-        <w:rPr>
-          <w:rFonts w:ascii="Garamond" w:hAnsi="Garamond"/>
-          <w:sz w:val="20"/>
-          <w:szCs w:val="20"/>
-        </w:rPr>
-        <w:t>Golnaraghi</w:t>
-      </w:r>
-      <w:proofErr w:type="spellEnd"/>
-      <w:r>
-        <w:rPr>
-          <w:rFonts w:ascii="Garamond" w:hAnsi="Garamond"/>
-          <w:sz w:val="20"/>
-          <w:szCs w:val="20"/>
-        </w:rPr>
-        <w:t xml:space="preserve"> and B. </w:t>
-      </w:r>
-      <w:proofErr w:type="spellStart"/>
-      <w:r>
-        <w:rPr>
-          <w:rFonts w:ascii="Garamond" w:hAnsi="Garamond"/>
-          <w:sz w:val="20"/>
-          <w:szCs w:val="20"/>
-        </w:rPr>
-        <w:t>Kuo</w:t>
-      </w:r>
-      <w:proofErr w:type="spellEnd"/>
-      <w:r>
-        <w:rPr>
-          <w:rFonts w:ascii="Garamond" w:hAnsi="Garamond"/>
-          <w:sz w:val="20"/>
-          <w:szCs w:val="20"/>
-        </w:rPr>
-        <w:t xml:space="preserve">, </w:t>
+        <w:t xml:space="preserve">. Golnaraghi and B. Kuo, </w:t>
       </w:r>
       <w:r>
         <w:rPr>

</xml_diff>

<commit_message>
Testing git control from home PC
</commit_message>
<xml_diff>
--- a/PID/PID FINAL.docx
+++ b/PID/PID FINAL.docx
@@ -2662,6 +2662,15 @@
           <w:szCs w:val="20"/>
         </w:rPr>
         <w:t xml:space="preserve"> system</w:t>
+      </w:r>
+      <w:r>
+        <w:rPr>
+          <w:rFonts w:ascii="Garamond" w:hAnsi="Garamond"/>
+          <w:color w:val="FF0000"/>
+          <w:sz w:val="20"/>
+          <w:szCs w:val="20"/>
+        </w:rPr>
+        <w:t xml:space="preserve"> to the same level of success.</w:t>
       </w:r>
       <w:bookmarkStart w:id="0" w:name="_GoBack"/>
       <w:bookmarkEnd w:id="0"/>
@@ -4061,16 +4070,16 @@
           </mc:Choice>
           <mc:Fallback>
             <w:pict>
-              <v:group w14:anchorId="58584E8A" id="Group 17" o:spid="_x0000_s1026" style="position:absolute;margin-left:-.9pt;margin-top:10pt;width:257.45pt;height:73.65pt;z-index:251686912;mso-width-relative:margin;mso-height-relative:margin" coordorigin=",50" coordsize="32694,9353" o:gfxdata="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">
-                <v:group id="Group 14" o:spid="_x0000_s1027" style="position:absolute;top:50;width:32694;height:9354" coordorigin=",50" coordsize="32694,9353" o:gfxdata="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">
-                  <v:group id="Group 4" o:spid="_x0000_s1028" style="position:absolute;top:50;width:28883;height:9354" coordorigin=",50" coordsize="28883,9353" o:gfxdata="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">
-                    <v:group id="Group 43" o:spid="_x0000_s1029" style="position:absolute;top:50;width:28883;height:9354" coordorigin="-599,50" coordsize="28883,9353" o:gfxdata="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">
-                      <v:group id="Group 39" o:spid="_x0000_s1030" style="position:absolute;left:-599;top:50;width:27204;height:9354" coordorigin="-599,50" coordsize="27205,9353" o:gfxdata="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">
+              <v:group w14:anchorId="58584E8A" id="Group 17" o:spid="_x0000_s1026" style="position:absolute;margin-left:-.9pt;margin-top:10pt;width:257.45pt;height:73.65pt;z-index:251686912;mso-width-relative:margin;mso-height-relative:margin" coordorigin=",50" coordsize="32694,9353" o:gfxdata="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">
+                <v:group id="Group 14" o:spid="_x0000_s1027" style="position:absolute;top:50;width:32694;height:9354" coordorigin=",50" coordsize="32694,9353" o:gfxdata="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">
+                  <v:group id="Group 4" o:spid="_x0000_s1028" style="position:absolute;top:50;width:28883;height:9354" coordorigin=",50" coordsize="28883,9353" o:gfxdata="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">
+                    <v:group id="Group 43" o:spid="_x0000_s1029" style="position:absolute;top:50;width:28883;height:9354" coordorigin="-599,50" coordsize="28883,9353" o:gfxdata="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">
+                      <v:group id="Group 39" o:spid="_x0000_s1030" style="position:absolute;left:-599;top:50;width:27204;height:9354" coordorigin="-599,50" coordsize="27205,9353" o:gfxdata="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">
                         <v:shapetype id="_x0000_t202" coordsize="21600,21600" o:spt="202" path="m,l,21600r21600,l21600,xe">
                           <v:stroke joinstyle="miter"/>
                           <v:path gradientshapeok="t" o:connecttype="rect"/>
                         </v:shapetype>
-                        <v:shape id="Text Box 13" o:spid="_x0000_s1031" type="#_x0000_t202" style="position:absolute;left:6731;top:6502;width:2800;height:2210;visibility:visible;mso-wrap-style:square;v-text-anchor:top" o:gfxdata="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" fillcolor="white [3201]" strokecolor="black [3213]" strokeweight=".5pt">
+                        <v:shape id="Text Box 13" o:spid="_x0000_s1031" type="#_x0000_t202" style="position:absolute;left:6731;top:6502;width:2800;height:2210;visibility:visible;mso-wrap-style:square;v-text-anchor:top" o:gfxdata="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" fillcolor="white [3201]" strokecolor="black [3213]" strokeweight=".5pt">
                           <v:textbox>
                             <w:txbxContent>
                               <w:p>
@@ -4100,8 +4109,8 @@
                             </w:txbxContent>
                           </v:textbox>
                         </v:shape>
-                        <v:group id="Group 34" o:spid="_x0000_s1032" style="position:absolute;left:-599;top:50;width:27204;height:9354" coordorigin="-599,50" coordsize="27205,9353" o:gfxdata="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">
-                          <v:shape id="Text Box 9" o:spid="_x0000_s1033" type="#_x0000_t202" style="position:absolute;left:15748;top:6121;width:7931;height:3283;visibility:visible;mso-wrap-style:square;v-text-anchor:top" o:gfxdata="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" fillcolor="white [3201]" strokeweight=".5pt">
+                        <v:group id="Group 34" o:spid="_x0000_s1032" style="position:absolute;left:-599;top:50;width:27204;height:9354" coordorigin="-599,50" coordsize="27205,9353" o:gfxdata="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">
+                          <v:shape id="Text Box 9" o:spid="_x0000_s1033" type="#_x0000_t202" style="position:absolute;left:15748;top:6121;width:7931;height:3283;visibility:visible;mso-wrap-style:square;v-text-anchor:top" o:gfxdata="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" fillcolor="white [3201]" strokeweight=".5pt">
                             <v:textbox>
                               <w:txbxContent>
                                 <w:p>
@@ -4195,8 +4204,8 @@
                               </w:txbxContent>
                             </v:textbox>
                           </v:shape>
-                          <v:group id="Group 26" o:spid="_x0000_s1034" style="position:absolute;left:-599;top:50;width:19045;height:3683" coordorigin="-599,-50" coordsize="19045,3683" o:gfxdata="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">
-                            <v:shape id="Text Box 12" o:spid="_x0000_s1035" type="#_x0000_t202" style="position:absolute;left:8931;top:-50;width:3626;height:2209;visibility:visible;mso-wrap-style:square;v-text-anchor:top" o:gfxdata="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" fillcolor="white [3201]" stroked="f" strokeweight=".5pt">
+                          <v:group id="Group 26" o:spid="_x0000_s1034" style="position:absolute;left:-599;top:50;width:19045;height:3683" coordorigin="-599,-50" coordsize="19045,3683" o:gfxdata="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">
+                            <v:shape id="Text Box 12" o:spid="_x0000_s1035" type="#_x0000_t202" style="position:absolute;left:8931;top:-50;width:3626;height:2209;visibility:visible;mso-wrap-style:square;v-text-anchor:top" o:gfxdata="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" fillcolor="white [3201]" stroked="f" strokeweight=".5pt">
                               <v:textbox>
                                 <w:txbxContent>
                                   <w:p>
@@ -4272,8 +4281,8 @@
                                 </w:txbxContent>
                               </v:textbox>
                             </v:shape>
-                            <v:group id="Group 23" o:spid="_x0000_s1036" style="position:absolute;left:-599;top:203;width:19045;height:3429" coordorigin="-599" coordsize="19051,3429" o:gfxdata="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">
-                              <v:shape id="Text Box 7" o:spid="_x0000_s1037" type="#_x0000_t202" style="position:absolute;left:-599;top:508;width:7837;height:2209;visibility:visible;mso-wrap-style:square;v-text-anchor:top" o:gfxdata="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" filled="f" stroked="f" strokeweight=".5pt">
+                            <v:group id="Group 23" o:spid="_x0000_s1036" style="position:absolute;left:-599;top:203;width:19045;height:3429" coordorigin="-599" coordsize="19051,3429" o:gfxdata="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">
+                              <v:shape id="Text Box 7" o:spid="_x0000_s1037" type="#_x0000_t202" style="position:absolute;left:-599;top:508;width:7837;height:2209;visibility:visible;mso-wrap-style:square;v-text-anchor:top" o:gfxdata="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" filled="f" stroked="f" strokeweight=".5pt">
                                 <v:textbox>
                                   <w:txbxContent>
                                     <w:p>
@@ -4357,7 +4366,7 @@
                                   </w:txbxContent>
                                 </v:textbox>
                               </v:shape>
-                              <v:shape id="Text Box 8" o:spid="_x0000_s1038" type="#_x0000_t202" style="position:absolute;left:13709;width:4742;height:3429;visibility:visible;mso-wrap-style:square;v-text-anchor:top" o:gfxdata="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" fillcolor="white [3201]" strokeweight=".5pt">
+                              <v:shape id="Text Box 8" o:spid="_x0000_s1038" type="#_x0000_t202" style="position:absolute;left:13709;width:4742;height:3429;visibility:visible;mso-wrap-style:square;v-text-anchor:top" o:gfxdata="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" fillcolor="white [3201]" strokeweight=".5pt">
                                 <v:textbox>
                                   <w:txbxContent>
                                     <w:p>
@@ -4411,15 +4420,15 @@
                                   </w:txbxContent>
                                 </v:textbox>
                               </v:shape>
-                              <v:oval id="Oval 19" o:spid="_x0000_s1039" style="position:absolute;left:7594;top:1143;width:1143;height:1143;visibility:visible;mso-wrap-style:square;v-text-anchor:middle" o:gfxdata="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" filled="f" strokecolor="black [3213]" strokeweight=".5pt">
+                              <v:oval id="Oval 19" o:spid="_x0000_s1039" style="position:absolute;left:7594;top:1143;width:1143;height:1143;visibility:visible;mso-wrap-style:square;v-text-anchor:middle" o:gfxdata="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" filled="f" strokecolor="black [3213]" strokeweight=".5pt">
                                 <v:stroke joinstyle="miter"/>
                               </v:oval>
                             </v:group>
-                            <v:line id="Straight Connector 25" o:spid="_x0000_s1040" style="position:absolute;flip:x;visibility:visible;mso-wrap-style:square" from="6350,1905" to="7594,1905" o:connectortype="straight" o:gfxdata="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" strokecolor="black [3200]" strokeweight=".5pt">
+                            <v:line id="Straight Connector 25" o:spid="_x0000_s1040" style="position:absolute;flip:x;visibility:visible;mso-wrap-style:square" from="6350,1905" to="7594,1905" o:connectortype="straight" o:gfxdata="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" strokecolor="black [3200]" strokeweight=".5pt">
                               <v:stroke startarrow="block" startarrowwidth="narrow" startarrowlength="short" endarrowwidth="narrow" endarrowlength="short" joinstyle="miter"/>
                             </v:line>
                           </v:group>
-                          <v:shape id="Text Box 27" o:spid="_x0000_s1041" type="#_x0000_t202" style="position:absolute;left:23799;top:812;width:2806;height:2210;visibility:visible;mso-wrap-style:square;v-text-anchor:top" o:gfxdata="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" fillcolor="white [3201]" strokecolor="black [3213]" strokeweight=".5pt">
+                          <v:shape id="Text Box 27" o:spid="_x0000_s1041" type="#_x0000_t202" style="position:absolute;left:23799;top:812;width:2806;height:2210;visibility:visible;mso-wrap-style:square;v-text-anchor:top" o:gfxdata="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" fillcolor="white [3201]" strokecolor="black [3213]" strokeweight=".5pt">
                             <v:textbox>
                               <w:txbxContent>
                                 <w:p>
@@ -4449,7 +4458,7 @@
                               </w:txbxContent>
                             </v:textbox>
                           </v:shape>
-                          <v:shape id="Text Box 29" o:spid="_x0000_s1042" type="#_x0000_t202" style="position:absolute;left:19140;top:50;width:3626;height:2210;visibility:visible;mso-wrap-style:square;v-text-anchor:top" o:gfxdata="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" filled="f" stroked="f" strokeweight=".5pt">
+                          <v:shape id="Text Box 29" o:spid="_x0000_s1042" type="#_x0000_t202" style="position:absolute;left:19140;top:50;width:3626;height:2210;visibility:visible;mso-wrap-style:square;v-text-anchor:top" o:gfxdata="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" filled="f" stroked="f" strokeweight=".5pt">
                             <v:textbox>
                               <w:txbxContent>
                                 <w:p>
@@ -4501,21 +4510,21 @@
                               </w:txbxContent>
                             </v:textbox>
                           </v:shape>
-                          <v:line id="Straight Connector 32" o:spid="_x0000_s1043" style="position:absolute;visibility:visible;mso-wrap-style:square" from="23647,7696" to="25159,7696" o:connectortype="straight" o:gfxdata="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" strokecolor="black [3200]" strokeweight=".5pt">
+                          <v:line id="Straight Connector 32" o:spid="_x0000_s1043" style="position:absolute;visibility:visible;mso-wrap-style:square" from="23647,7696" to="25159,7696" o:connectortype="straight" o:gfxdata="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" strokecolor="black [3200]" strokeweight=".5pt">
                             <v:stroke joinstyle="miter"/>
                           </v:line>
-                          <v:line id="Straight Connector 33" o:spid="_x0000_s1044" style="position:absolute;flip:y;visibility:visible;mso-wrap-style:square" from="25120,3022" to="25120,7696" o:connectortype="straight" o:gfxdata="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" strokecolor="black [3200]" strokeweight=".5pt">
+                          <v:line id="Straight Connector 33" o:spid="_x0000_s1044" style="position:absolute;flip:y;visibility:visible;mso-wrap-style:square" from="25120,3022" to="25120,7696" o:connectortype="straight" o:gfxdata="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" strokecolor="black [3200]" strokeweight=".5pt">
                             <v:stroke joinstyle="miter"/>
                           </v:line>
                         </v:group>
-                        <v:line id="Straight Connector 35" o:spid="_x0000_s1045" style="position:absolute;flip:x;visibility:visible;mso-wrap-style:square" from="9550,7696" to="15742,7696" o:connectortype="straight" o:gfxdata="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" strokecolor="black [3200]" strokeweight=".5pt">
+                        <v:line id="Straight Connector 35" o:spid="_x0000_s1045" style="position:absolute;flip:x;visibility:visible;mso-wrap-style:square" from="9550,7696" to="15742,7696" o:connectortype="straight" o:gfxdata="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" strokecolor="black [3200]" strokeweight=".5pt">
                           <v:stroke joinstyle="miter"/>
                         </v:line>
-                        <v:line id="Straight Connector 38" o:spid="_x0000_s1046" style="position:absolute;flip:y;visibility:visible;mso-wrap-style:square" from="8128,2616" to="8128,6527" o:connectortype="straight" o:gfxdata="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" strokecolor="black [3200]" strokeweight=".5pt">
+                        <v:line id="Straight Connector 38" o:spid="_x0000_s1046" style="position:absolute;flip:y;visibility:visible;mso-wrap-style:square" from="8128,2616" to="8128,6527" o:connectortype="straight" o:gfxdata="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" strokecolor="black [3200]" strokeweight=".5pt">
                           <v:stroke endarrow="block" endarrowwidth="narrow" endarrowlength="short" joinstyle="miter"/>
                         </v:line>
                       </v:group>
-                      <v:shape id="Text Box 40" o:spid="_x0000_s1047" type="#_x0000_t202" style="position:absolute;left:4721;top:3597;width:3625;height:2210;visibility:visible;mso-wrap-style:square;v-text-anchor:top" o:gfxdata="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" filled="f" stroked="f" strokeweight=".5pt">
+                      <v:shape id="Text Box 40" o:spid="_x0000_s1047" type="#_x0000_t202" style="position:absolute;left:4721;top:3597;width:3625;height:2210;visibility:visible;mso-wrap-style:square;v-text-anchor:top" o:gfxdata="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" filled="f" stroked="f" strokeweight=".5pt">
                         <v:textbox>
                           <w:txbxContent>
                             <w:p>
@@ -4567,7 +4576,7 @@
                           </w:txbxContent>
                         </v:textbox>
                       </v:shape>
-                      <v:shape id="Text Box 41" o:spid="_x0000_s1048" type="#_x0000_t202" style="position:absolute;left:10867;top:5696;width:3625;height:2210;visibility:visible;mso-wrap-style:square;v-text-anchor:top" o:gfxdata="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" filled="f" stroked="f" strokeweight=".5pt">
+                      <v:shape id="Text Box 41" o:spid="_x0000_s1048" type="#_x0000_t202" style="position:absolute;left:10867;top:5696;width:3625;height:2210;visibility:visible;mso-wrap-style:square;v-text-anchor:top" o:gfxdata="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" filled="f" stroked="f" strokeweight=".5pt">
                         <v:textbox>
                           <w:txbxContent>
                             <w:p>
@@ -4619,7 +4628,7 @@
                           </w:txbxContent>
                         </v:textbox>
                       </v:shape>
-                      <v:shape id="Text Box 42" o:spid="_x0000_s1049" type="#_x0000_t202" style="position:absolute;left:24658;top:3897;width:3625;height:2210;visibility:visible;mso-wrap-style:square;v-text-anchor:top" o:gfxdata="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" filled="f" stroked="f" strokeweight=".5pt">
+                      <v:shape id="Text Box 42" o:spid="_x0000_s1049" type="#_x0000_t202" style="position:absolute;left:24658;top:3897;width:3625;height:2210;visibility:visible;mso-wrap-style:square;v-text-anchor:top" o:gfxdata="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" filled="f" stroked="f" strokeweight=".5pt">
                         <v:textbox>
                           <w:txbxContent>
                             <w:p>
@@ -4672,7 +4681,7 @@
                         </v:textbox>
                       </v:shape>
                     </v:group>
-                    <v:shape id="Text Box 2" o:spid="_x0000_s1050" type="#_x0000_t202" style="position:absolute;left:6959;top:53;width:2832;height:2266;visibility:visible;mso-wrap-style:square;v-text-anchor:top" o:gfxdata="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" filled="f" stroked="f" strokeweight=".5pt">
+                    <v:shape id="Text Box 2" o:spid="_x0000_s1050" type="#_x0000_t202" style="position:absolute;left:6959;top:53;width:2832;height:2266;visibility:visible;mso-wrap-style:square;v-text-anchor:top" o:gfxdata="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" filled="f" stroked="f" strokeweight=".5pt">
                       <v:textbox>
                         <w:txbxContent>
                           <w:p>
@@ -4697,7 +4706,7 @@
                         </w:txbxContent>
                       </v:textbox>
                     </v:shape>
-                    <v:shape id="Text Box 3" o:spid="_x0000_s1051" type="#_x0000_t202" style="position:absolute;left:8523;top:1591;width:2401;height:2266;visibility:visible;mso-wrap-style:square;v-text-anchor:top" o:gfxdata="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" filled="f" stroked="f" strokeweight=".5pt">
+                    <v:shape id="Text Box 3" o:spid="_x0000_s1051" type="#_x0000_t202" style="position:absolute;left:8523;top:1591;width:2401;height:2266;visibility:visible;mso-wrap-style:square;v-text-anchor:top" o:gfxdata="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" filled="f" stroked="f" strokeweight=".5pt">
                       <v:textbox>
                         <w:txbxContent>
                           <w:p>
@@ -4723,7 +4732,7 @@
                       </v:textbox>
                     </v:shape>
                   </v:group>
-                  <v:shape id="Text Box 10" o:spid="_x0000_s1052" type="#_x0000_t202" style="position:absolute;left:29069;top:298;width:3625;height:2210;visibility:visible;mso-wrap-style:square;v-text-anchor:top" o:gfxdata="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" filled="f" stroked="f" strokeweight=".5pt">
+                  <v:shape id="Text Box 10" o:spid="_x0000_s1052" type="#_x0000_t202" style="position:absolute;left:29069;top:298;width:3625;height:2210;visibility:visible;mso-wrap-style:square;v-text-anchor:top" o:gfxdata="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" filled="f" stroked="f" strokeweight=".5pt">
                     <v:textbox>
                       <w:txbxContent>
                         <w:p>
@@ -4776,10 +4785,10 @@
                     </v:textbox>
                   </v:shape>
                 </v:group>
-                <v:line id="Straight Connector 15" o:spid="_x0000_s1053" style="position:absolute;visibility:visible;mso-wrap-style:square" from="9305,2023" to="14268,2023" o:connectortype="straight" o:gfxdata="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" strokecolor="black [3200]" strokeweight=".5pt">
+                <v:line id="Straight Connector 15" o:spid="_x0000_s1053" style="position:absolute;visibility:visible;mso-wrap-style:square" from="9305,2023" to="14268,2023" o:connectortype="straight" o:gfxdata="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" strokecolor="black [3200]" strokeweight=".5pt">
                   <v:stroke joinstyle="miter"/>
                 </v:line>
-                <v:line id="Straight Connector 16" o:spid="_x0000_s1054" style="position:absolute;visibility:visible;mso-wrap-style:square" from="19016,2023" to="24357,2023" o:connectortype="straight" o:gfxdata="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" strokecolor="black [3200]" strokeweight=".5pt">
+                <v:line id="Straight Connector 16" o:spid="_x0000_s1054" style="position:absolute;visibility:visible;mso-wrap-style:square" from="19016,2023" to="24357,2023" o:connectortype="straight" o:gfxdata="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" strokecolor="black [3200]" strokeweight=".5pt">
                   <v:stroke joinstyle="miter"/>
                 </v:line>
               </v:group>
@@ -4866,7 +4875,7 @@
                 <v:path arrowok="t" fillok="f" o:connecttype="none"/>
                 <o:lock v:ext="edit" shapetype="t"/>
               </v:shapetype>
-              <v:shape id="Straight Arrow Connector 6" o:spid="_x0000_s1026" type="#_x0000_t32" style="position:absolute;margin-left:213.05pt;margin-top:3.65pt;width:18.7pt;height:0;z-index:251680768;visibility:visible;mso-wrap-style:square;mso-wrap-distance-left:9pt;mso-wrap-distance-top:0;mso-wrap-distance-right:9pt;mso-wrap-distance-bottom:0;mso-position-horizontal:absolute;mso-position-horizontal-relative:text;mso-position-vertical:absolute;mso-position-vertical-relative:text" o:gfxdata="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" strokecolor="black [3213]" strokeweight=".5pt">
+              <v:shape id="Straight Arrow Connector 6" o:spid="_x0000_s1026" type="#_x0000_t32" style="position:absolute;margin-left:213.05pt;margin-top:3.65pt;width:18.7pt;height:0;z-index:251680768;visibility:visible;mso-wrap-style:square;mso-wrap-distance-left:9pt;mso-wrap-distance-top:0;mso-wrap-distance-right:9pt;mso-wrap-distance-bottom:0;mso-position-horizontal:absolute;mso-position-horizontal-relative:text;mso-position-vertical:absolute;mso-position-vertical-relative:text" o:gfxdata="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" strokecolor="black [3213]" strokeweight=".5pt">
                 <v:stroke endarrow="block" endarrowwidth="narrow" endarrowlength="short" joinstyle="miter"/>
               </v:shape>
             </w:pict>
@@ -6758,189 +6767,189 @@
           </mc:Choice>
           <mc:Fallback>
             <w:pict>
-              <v:group w14:anchorId="120CC637" id="Group 111" o:spid="_x0000_s1026" style="position:absolute;margin-left:44.65pt;margin-top:4.2pt;width:285.85pt;height:61pt;z-index:251755520" coordsize="36302,7747" o:gfxdata="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">
-                <v:group id="Group 109" o:spid="_x0000_s1027" style="position:absolute;width:36302;height:7467" coordsize="36302,7467" o:gfxdata="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">
-                  <v:group id="Group 107" o:spid="_x0000_s1028" style="position:absolute;left:660;width:35642;height:7467" coordsize="35642,7467" o:gfxdata="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">
-                    <v:group id="Group 105" o:spid="_x0000_s1029" style="position:absolute;width:35642;height:7448" coordsize="35642,7448" o:gfxdata="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">
-                      <v:group id="Group 102" o:spid="_x0000_s1030" style="position:absolute;width:35642;height:7448" coordsize="35642,7448" o:gfxdata="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">
-                        <v:group id="Group 97" o:spid="_x0000_s1031" style="position:absolute;top:635;width:19538;height:6813" coordsize="19544,6814" o:gfxdata="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">
-                          <v:group id="Group 85" o:spid="_x0000_s1032" style="position:absolute;width:17722;height:6814" coordsize="17722,6814" o:gfxdata="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">
-                            <v:group id="Group 78" o:spid="_x0000_s1033" style="position:absolute;width:17722;height:6814" coordsize="12617,4851" o:gfxdata="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">
-                              <v:group id="Group 70" o:spid="_x0000_s1034" style="position:absolute;left:1524;width:11093;height:4851" coordsize="11093,4851" o:gfxdata="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">
-                                <v:group id="Group 68" o:spid="_x0000_s1035" style="position:absolute;width:9645;height:4851" coordsize="9650,4851" o:gfxdata="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">
-                                  <v:group id="Group 52" o:spid="_x0000_s1036" style="position:absolute;left:8839;top:373;width:811;height:4478" coordorigin=",1808" coordsize="81084,447772" o:gfxdata="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">
-                                    <v:group id="Group 36" o:spid="_x0000_s1037" style="position:absolute;left:-108414;top:110222;width:297912;height:81084;rotation:90" coordorigin="63" coordsize="10452,2844" o:gfxdata="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">
-                                      <v:shape id="Arc 37" o:spid="_x0000_s1038" style="position:absolute;left:63;width:2616;height:2819;visibility:visible;mso-wrap-style:square;v-text-anchor:middle" coordsize="261620,281941" o:gfxdata="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" path="m19,138590nsc1233,61134,60213,-754,132093,6v71741,758,129527,63647,129527,140964l130810,140971,19,138590xem19,138590nfc1233,61134,60213,-754,132093,6v71741,758,129527,63647,129527,140964e" filled="f" strokecolor="black [3213]" strokeweight=".5pt">
+              <v:group w14:anchorId="120CC637" id="Group 111" o:spid="_x0000_s1026" style="position:absolute;margin-left:44.65pt;margin-top:4.2pt;width:285.85pt;height:61pt;z-index:251755520" coordsize="36302,7747" o:gfxdata="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">
+                <v:group id="Group 109" o:spid="_x0000_s1027" style="position:absolute;width:36302;height:7467" coordsize="36302,7467" o:gfxdata="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">
+                  <v:group id="Group 107" o:spid="_x0000_s1028" style="position:absolute;left:660;width:35642;height:7467" coordsize="35642,7467" o:gfxdata="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">
+                    <v:group id="Group 105" o:spid="_x0000_s1029" style="position:absolute;width:35642;height:7448" coordsize="35642,7448" o:gfxdata="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">
+                      <v:group id="Group 102" o:spid="_x0000_s1030" style="position:absolute;width:35642;height:7448" coordsize="35642,7448" o:gfxdata="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">
+                        <v:group id="Group 97" o:spid="_x0000_s1031" style="position:absolute;top:635;width:19538;height:6813" coordsize="19544,6814" o:gfxdata="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">
+                          <v:group id="Group 85" o:spid="_x0000_s1032" style="position:absolute;width:17722;height:6814" coordsize="17722,6814" o:gfxdata="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">
+                            <v:group id="Group 78" o:spid="_x0000_s1033" style="position:absolute;width:17722;height:6814" coordsize="12617,4851" o:gfxdata="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">
+                              <v:group id="Group 70" o:spid="_x0000_s1034" style="position:absolute;left:1524;width:11093;height:4851" coordsize="11093,4851" o:gfxdata="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">
+                                <v:group id="Group 68" o:spid="_x0000_s1035" style="position:absolute;width:9645;height:4851" coordsize="9650,4851" o:gfxdata="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">
+                                  <v:group id="Group 52" o:spid="_x0000_s1036" style="position:absolute;left:8839;top:373;width:811;height:4478" coordorigin=",1808" coordsize="81084,447772" o:gfxdata="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">
+                                    <v:group id="Group 36" o:spid="_x0000_s1037" style="position:absolute;left:-108414;top:110222;width:297912;height:81084;rotation:90" coordorigin="63" coordsize="10452,2844" o:gfxdata="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">
+                                      <v:shape id="Arc 37" o:spid="_x0000_s1038" style="position:absolute;left:63;width:2616;height:2819;visibility:visible;mso-wrap-style:square;v-text-anchor:middle" coordsize="261620,281941" o:gfxdata="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" path="m19,138590nsc1233,61134,60213,-754,132093,6v71741,758,129527,63647,129527,140964l130810,140971,19,138590xem19,138590nfc1233,61134,60213,-754,132093,6v71741,758,129527,63647,129527,140964e" filled="f" strokecolor="black [3213]" strokeweight=".5pt">
                                         <v:stroke joinstyle="miter"/>
                                         <v:path arrowok="t" o:connecttype="custom" o:connectlocs="19,138590;132093,6;261620,140970" o:connectangles="0,0,0"/>
                                       </v:shape>
-                                      <v:shape id="Arc 44" o:spid="_x0000_s1039" style="position:absolute;left:2641;top:25;width:2616;height:2819;visibility:visible;mso-wrap-style:square;v-text-anchor:middle" coordsize="261620,281940" o:gfxdata="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" path="m19,138590nsc1233,61135,60213,-753,132093,7v71741,758,129527,63647,129527,140963l130810,140970,19,138590xem19,138590nfc1233,61135,60213,-753,132093,7v71741,758,129527,63647,129527,140963e" filled="f" strokecolor="black [3213]" strokeweight=".5pt">
+                                      <v:shape id="Arc 44" o:spid="_x0000_s1039" style="position:absolute;left:2641;top:25;width:2616;height:2819;visibility:visible;mso-wrap-style:square;v-text-anchor:middle" coordsize="261620,281940" o:gfxdata="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" path="m19,138590nsc1233,61135,60213,-753,132093,7v71741,758,129527,63647,129527,140963l130810,140970,19,138590xem19,138590nfc1233,61135,60213,-753,132093,7v71741,758,129527,63647,129527,140963e" filled="f" strokecolor="black [3213]" strokeweight=".5pt">
                                         <v:stroke joinstyle="miter"/>
                                         <v:path arrowok="t" o:connecttype="custom" o:connectlocs="19,138590;132093,7;261620,140970" o:connectangles="0,0,0"/>
                                       </v:shape>
-                                      <v:shape id="Arc 45" o:spid="_x0000_s1040" style="position:absolute;left:5257;width:2617;height:2819;visibility:visible;mso-wrap-style:square;v-text-anchor:middle" coordsize="261620,281940" o:gfxdata="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" path="m19,138590nsc1233,61135,60213,-753,132093,7v71741,758,129527,63647,129527,140963l130810,140970,19,138590xem19,138590nfc1233,61135,60213,-753,132093,7v71741,758,129527,63647,129527,140963e" filled="f" strokecolor="black [3213]" strokeweight=".5pt">
+                                      <v:shape id="Arc 45" o:spid="_x0000_s1040" style="position:absolute;left:5257;width:2617;height:2819;visibility:visible;mso-wrap-style:square;v-text-anchor:middle" coordsize="261620,281940" o:gfxdata="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" path="m19,138590nsc1233,61135,60213,-753,132093,7v71741,758,129527,63647,129527,140963l130810,140970,19,138590xem19,138590nfc1233,61135,60213,-753,132093,7v71741,758,129527,63647,129527,140963e" filled="f" strokecolor="black [3213]" strokeweight=".5pt">
                                         <v:stroke joinstyle="miter"/>
                                         <v:path arrowok="t" o:connecttype="custom" o:connectlocs="19,138590;132093,7;261620,140970" o:connectangles="0,0,0"/>
                                       </v:shape>
-                                      <v:shape id="Arc 46" o:spid="_x0000_s1041" style="position:absolute;left:7899;top:25;width:2616;height:2819;visibility:visible;mso-wrap-style:square;v-text-anchor:middle" coordsize="261620,281940" o:gfxdata="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" path="m19,138590nsc1233,61135,60213,-753,132093,7v71741,758,129527,63647,129527,140963l130810,140970,19,138590xem19,138590nfc1233,61135,60213,-753,132093,7v71741,758,129527,63647,129527,140963e" filled="f" strokecolor="black [3213]" strokeweight=".5pt">
+                                      <v:shape id="Arc 46" o:spid="_x0000_s1041" style="position:absolute;left:7899;top:25;width:2616;height:2819;visibility:visible;mso-wrap-style:square;v-text-anchor:middle" coordsize="261620,281940" o:gfxdata="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" path="m19,138590nsc1233,61135,60213,-753,132093,7v71741,758,129527,63647,129527,140963l130810,140970,19,138590xem19,138590nfc1233,61135,60213,-753,132093,7v71741,758,129527,63647,129527,140963e" filled="f" strokecolor="black [3213]" strokeweight=".5pt">
                                         <v:stroke joinstyle="miter"/>
                                         <v:path arrowok="t" o:connecttype="custom" o:connectlocs="19,138590;132093,7;261620,140970" o:connectangles="0,0,0"/>
                                       </v:shape>
                                     </v:group>
-                                    <v:group id="Group 47" o:spid="_x0000_s1042" style="position:absolute;left:-109318;top:259178;width:299720;height:81084;rotation:90" coordsize="10515,2844" o:gfxdata="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">
-                                      <v:shape id="Arc 48" o:spid="_x0000_s1043" style="position:absolute;width:2616;height:2819;visibility:visible;mso-wrap-style:square;v-text-anchor:middle" coordsize="261620,281940" o:gfxdata="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" path="m19,138590nsc1233,61135,60213,-753,132093,7v71741,758,129527,63647,129527,140963l130810,140970,19,138590xem19,138590nfc1233,61135,60213,-753,132093,7v71741,758,129527,63647,129527,140963e" filled="f" strokecolor="black [3213]" strokeweight=".5pt">
+                                    <v:group id="Group 47" o:spid="_x0000_s1042" style="position:absolute;left:-109318;top:259178;width:299720;height:81084;rotation:90" coordsize="10515,2844" o:gfxdata="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">
+                                      <v:shape id="Arc 48" o:spid="_x0000_s1043" style="position:absolute;width:2616;height:2819;visibility:visible;mso-wrap-style:square;v-text-anchor:middle" coordsize="261620,281940" o:gfxdata="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" path="m19,138590nsc1233,61135,60213,-753,132093,7v71741,758,129527,63647,129527,140963l130810,140970,19,138590xem19,138590nfc1233,61135,60213,-753,132093,7v71741,758,129527,63647,129527,140963e" filled="f" strokecolor="black [3213]" strokeweight=".5pt">
                                         <v:stroke joinstyle="miter"/>
                                         <v:path arrowok="t" o:connecttype="custom" o:connectlocs="19,138590;132093,7;261620,140970" o:connectangles="0,0,0"/>
                                       </v:shape>
-                                      <v:shape id="Arc 49" o:spid="_x0000_s1044" style="position:absolute;left:2641;top:25;width:2616;height:2819;visibility:visible;mso-wrap-style:square;v-text-anchor:middle" coordsize="261620,281940" o:gfxdata="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" path="m19,138590nsc1233,61135,60213,-753,132093,7v71741,758,129527,63647,129527,140963l130810,140970,19,138590xem19,138590nfc1233,61135,60213,-753,132093,7v71741,758,129527,63647,129527,140963e" filled="f" strokecolor="black [3213]" strokeweight=".5pt">
+                                      <v:shape id="Arc 49" o:spid="_x0000_s1044" style="position:absolute;left:2641;top:25;width:2616;height:2819;visibility:visible;mso-wrap-style:square;v-text-anchor:middle" coordsize="261620,281940" o:gfxdata="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" path="m19,138590nsc1233,61135,60213,-753,132093,7v71741,758,129527,63647,129527,140963l130810,140970,19,138590xem19,138590nfc1233,61135,60213,-753,132093,7v71741,758,129527,63647,129527,140963e" filled="f" strokecolor="black [3213]" strokeweight=".5pt">
                                         <v:stroke joinstyle="miter"/>
                                         <v:path arrowok="t" o:connecttype="custom" o:connectlocs="19,138590;132093,7;261620,140970" o:connectangles="0,0,0"/>
                                       </v:shape>
-                                      <v:shape id="Arc 50" o:spid="_x0000_s1045" style="position:absolute;left:5257;width:2617;height:2819;visibility:visible;mso-wrap-style:square;v-text-anchor:middle" coordsize="261620,281940" o:gfxdata="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" path="m19,138590nsc1233,61135,60213,-753,132093,7v71741,758,129527,63647,129527,140963l130810,140970,19,138590xem19,138590nfc1233,61135,60213,-753,132093,7v71741,758,129527,63647,129527,140963e" filled="f" strokecolor="black [3213]" strokeweight=".5pt">
+                                      <v:shape id="Arc 50" o:spid="_x0000_s1045" style="position:absolute;left:5257;width:2617;height:2819;visibility:visible;mso-wrap-style:square;v-text-anchor:middle" coordsize="261620,281940" o:gfxdata="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" path="m19,138590nsc1233,61135,60213,-753,132093,7v71741,758,129527,63647,129527,140963l130810,140970,19,138590xem19,138590nfc1233,61135,60213,-753,132093,7v71741,758,129527,63647,129527,140963e" filled="f" strokecolor="black [3213]" strokeweight=".5pt">
                                         <v:stroke joinstyle="miter"/>
                                         <v:path arrowok="t" o:connecttype="custom" o:connectlocs="19,138590;132093,7;261620,140970" o:connectangles="0,0,0"/>
                                       </v:shape>
-                                      <v:shape id="Arc 51" o:spid="_x0000_s1046" style="position:absolute;left:7899;top:25;width:2616;height:2819;visibility:visible;mso-wrap-style:square;v-text-anchor:middle" coordsize="261620,281940" o:gfxdata="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" path="m19,138590nsc1233,61135,60213,-753,132093,7v71741,758,129527,63647,129527,140963l130810,140970,19,138590xem19,138590nfc1233,61135,60213,-753,132093,7v71741,758,129527,63647,129527,140963e" filled="f" strokecolor="black [3213]" strokeweight=".5pt">
+                                      <v:shape id="Arc 51" o:spid="_x0000_s1046" style="position:absolute;left:7899;top:25;width:2616;height:2819;visibility:visible;mso-wrap-style:square;v-text-anchor:middle" coordsize="261620,281940" o:gfxdata="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" path="m19,138590nsc1233,61135,60213,-753,132093,7v71741,758,129527,63647,129527,140963l130810,140970,19,138590xem19,138590nfc1233,61135,60213,-753,132093,7v71741,758,129527,63647,129527,140963e" filled="f" strokecolor="black [3213]" strokeweight=".5pt">
                                         <v:stroke joinstyle="miter"/>
                                         <v:path arrowok="t" o:connecttype="custom" o:connectlocs="19,138590;132093,7;261620,140970" o:connectangles="0,0,0"/>
                                       </v:shape>
                                     </v:group>
                                   </v:group>
-                                  <v:group id="Group 55" o:spid="_x0000_s1047" style="position:absolute;width:9271;height:810" coordsize="9271,810" o:gfxdata="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">
+                                  <v:group id="Group 55" o:spid="_x0000_s1047" style="position:absolute;width:9271;height:810" coordsize="9271,810" o:gfxdata="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">
                                     <v:shapetype id="_x0000_t109" coordsize="21600,21600" o:spt="109" path="m,l,21600r21600,l21600,xe">
                                       <v:stroke joinstyle="miter"/>
                                       <v:path gradientshapeok="t" o:connecttype="rect"/>
                                     </v:shapetype>
-                                    <v:shape id="Process 1" o:spid="_x0000_s1048" type="#_x0000_t109" style="position:absolute;top:76;width:2768;height:660;visibility:visible;mso-wrap-style:square;v-text-anchor:middle" o:gfxdata="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" filled="f" strokecolor="black [3213]" strokeweight=".5pt"/>
-                                    <v:group id="Group 24" o:spid="_x0000_s1049" style="position:absolute;left:4546;width:2997;height:810" coordsize="10515,2844" o:gfxdata="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">
-                                      <v:shape id="Arc 18" o:spid="_x0000_s1050" style="position:absolute;width:2616;height:2819;visibility:visible;mso-wrap-style:square;v-text-anchor:middle" coordsize="261620,281940" o:gfxdata="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" path="m19,138590nsc1233,61135,60213,-753,132093,7v71741,758,129527,63647,129527,140963l130810,140970,19,138590xem19,138590nfc1233,61135,60213,-753,132093,7v71741,758,129527,63647,129527,140963e" filled="f" strokecolor="black [3213]" strokeweight=".5pt">
+                                    <v:shape id="Process 1" o:spid="_x0000_s1048" type="#_x0000_t109" style="position:absolute;top:76;width:2768;height:660;visibility:visible;mso-wrap-style:square;v-text-anchor:middle" o:gfxdata="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" filled="f" strokecolor="black [3213]" strokeweight=".5pt"/>
+                                    <v:group id="Group 24" o:spid="_x0000_s1049" style="position:absolute;left:4546;width:2997;height:810" coordsize="10515,2844" o:gfxdata="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">
+                                      <v:shape id="Arc 18" o:spid="_x0000_s1050" style="position:absolute;width:2616;height:2819;visibility:visible;mso-wrap-style:square;v-text-anchor:middle" coordsize="261620,281940" o:gfxdata="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" path="m19,138590nsc1233,61135,60213,-753,132093,7v71741,758,129527,63647,129527,140963l130810,140970,19,138590xem19,138590nfc1233,61135,60213,-753,132093,7v71741,758,129527,63647,129527,140963e" filled="f" strokecolor="black [3213]" strokeweight=".5pt">
                                         <v:stroke joinstyle="miter"/>
                                         <v:path arrowok="t" o:connecttype="custom" o:connectlocs="19,138590;132093,7;261620,140970" o:connectangles="0,0,0"/>
                                       </v:shape>
-                                      <v:shape id="Arc 20" o:spid="_x0000_s1051" style="position:absolute;left:2641;top:25;width:2616;height:2819;visibility:visible;mso-wrap-style:square;v-text-anchor:middle" coordsize="261620,281940" o:gfxdata="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" path="m19,138590nsc1233,61135,60213,-753,132093,7v71741,758,129527,63647,129527,140963l130810,140970,19,138590xem19,138590nfc1233,61135,60213,-753,132093,7v71741,758,129527,63647,129527,140963e" filled="f" strokecolor="black [3213]" strokeweight=".5pt">
+                                      <v:shape id="Arc 20" o:spid="_x0000_s1051" style="position:absolute;left:2641;top:25;width:2616;height:2819;visibility:visible;mso-wrap-style:square;v-text-anchor:middle" coordsize="261620,281940" o:gfxdata="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" path="m19,138590nsc1233,61135,60213,-753,132093,7v71741,758,129527,63647,129527,140963l130810,140970,19,138590xem19,138590nfc1233,61135,60213,-753,132093,7v71741,758,129527,63647,129527,140963e" filled="f" strokecolor="black [3213]" strokeweight=".5pt">
                                         <v:stroke joinstyle="miter"/>
                                         <v:path arrowok="t" o:connecttype="custom" o:connectlocs="19,138590;132093,7;261620,140970" o:connectangles="0,0,0"/>
                                       </v:shape>
-                                      <v:shape id="Arc 21" o:spid="_x0000_s1052" style="position:absolute;left:5257;width:2617;height:2819;visibility:visible;mso-wrap-style:square;v-text-anchor:middle" coordsize="261620,281940" o:gfxdata="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" path="m19,138590nsc1233,61135,60213,-753,132093,7v71741,758,129527,63647,129527,140963l130810,140970,19,138590xem19,138590nfc1233,61135,60213,-753,132093,7v71741,758,129527,63647,129527,140963e" filled="f" strokecolor="black [3213]" strokeweight=".5pt">
+                                      <v:shape id="Arc 21" o:spid="_x0000_s1052" style="position:absolute;left:5257;width:2617;height:2819;visibility:visible;mso-wrap-style:square;v-text-anchor:middle" coordsize="261620,281940" o:gfxdata="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" path="m19,138590nsc1233,61135,60213,-753,132093,7v71741,758,129527,63647,129527,140963l130810,140970,19,138590xem19,138590nfc1233,61135,60213,-753,132093,7v71741,758,129527,63647,129527,140963e" filled="f" strokecolor="black [3213]" strokeweight=".5pt">
                                         <v:stroke joinstyle="miter"/>
                                         <v:path arrowok="t" o:connecttype="custom" o:connectlocs="19,138590;132093,7;261620,140970" o:connectangles="0,0,0"/>
                                       </v:shape>
-                                      <v:shape id="Arc 22" o:spid="_x0000_s1053" style="position:absolute;left:7899;top:25;width:2616;height:2819;visibility:visible;mso-wrap-style:square;v-text-anchor:middle" coordsize="261620,281940" o:gfxdata="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" path="m19,138590nsc1233,61135,60213,-753,132093,7v71741,758,129527,63647,129527,140963l130810,140970,19,138590xem19,138590nfc1233,61135,60213,-753,132093,7v71741,758,129527,63647,129527,140963e" filled="f" strokecolor="black [3213]" strokeweight=".5pt">
+                                      <v:shape id="Arc 22" o:spid="_x0000_s1053" style="position:absolute;left:7899;top:25;width:2616;height:2819;visibility:visible;mso-wrap-style:square;v-text-anchor:middle" coordsize="261620,281940" o:gfxdata="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" path="m19,138590nsc1233,61135,60213,-753,132093,7v71741,758,129527,63647,129527,140963l130810,140970,19,138590xem19,138590nfc1233,61135,60213,-753,132093,7v71741,758,129527,63647,129527,140963e" filled="f" strokecolor="black [3213]" strokeweight=".5pt">
                                         <v:stroke joinstyle="miter"/>
                                         <v:path arrowok="t" o:connecttype="custom" o:connectlocs="19,138590;132093,7;261620,140970" o:connectangles="0,0,0"/>
                                       </v:shape>
                                     </v:group>
-                                    <v:line id="Straight Connector 53" o:spid="_x0000_s1054" style="position:absolute;flip:x;visibility:visible;mso-wrap-style:square" from="2775,355" to="4503,355" o:connectortype="straight" o:gfxdata="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" strokecolor="black [3213]" strokeweight=".5pt">
+                                    <v:line id="Straight Connector 53" o:spid="_x0000_s1054" style="position:absolute;flip:x;visibility:visible;mso-wrap-style:square" from="2775,355" to="4503,355" o:connectortype="straight" o:gfxdata="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" strokecolor="black [3213]" strokeweight=".5pt">
                                       <v:stroke joinstyle="miter"/>
                                     </v:line>
-                                    <v:line id="Straight Connector 54" o:spid="_x0000_s1055" style="position:absolute;flip:x;visibility:visible;mso-wrap-style:square" from="7543,373" to="9271,373" o:connectortype="straight" o:gfxdata="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" strokecolor="black [3213]" strokeweight=".5pt">
+                                    <v:line id="Straight Connector 54" o:spid="_x0000_s1055" style="position:absolute;flip:x;visibility:visible;mso-wrap-style:square" from="7543,373" to="9271,373" o:connectortype="straight" o:gfxdata="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" strokecolor="black [3213]" strokeweight=".5pt">
                                       <v:stroke joinstyle="miter"/>
                                     </v:line>
                                   </v:group>
                                 </v:group>
-                                <v:group id="Group 57" o:spid="_x0000_s1056" style="position:absolute;left:10287;top:355;width:806;height:4496;flip:x" coordsize="81084,449580" o:gfxdata="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">
-                                  <v:group id="Group 58" o:spid="_x0000_s1057" style="position:absolute;left:-109318;top:109318;width:299720;height:81084;rotation:90" coordsize="10515,2844" o:gfxdata="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">
-                                    <v:shape id="Arc 59" o:spid="_x0000_s1058" style="position:absolute;width:2616;height:2819;visibility:visible;mso-wrap-style:square;v-text-anchor:middle" coordsize="261620,281940" o:gfxdata="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" path="m19,138590nsc1233,61135,60213,-753,132093,7v71741,758,129527,63647,129527,140963l130810,140970,19,138590xem19,138590nfc1233,61135,60213,-753,132093,7v71741,758,129527,63647,129527,140963e" filled="f" strokecolor="black [3213]" strokeweight=".5pt">
+                                <v:group id="Group 57" o:spid="_x0000_s1056" style="position:absolute;left:10287;top:355;width:806;height:4496;flip:x" coordsize="81084,449580" o:gfxdata="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">
+                                  <v:group id="Group 58" o:spid="_x0000_s1057" style="position:absolute;left:-109318;top:109318;width:299720;height:81084;rotation:90" coordsize="10515,2844" o:gfxdata="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">
+                                    <v:shape id="Arc 59" o:spid="_x0000_s1058" style="position:absolute;width:2616;height:2819;visibility:visible;mso-wrap-style:square;v-text-anchor:middle" coordsize="261620,281940" o:gfxdata="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" path="m19,138590nsc1233,61135,60213,-753,132093,7v71741,758,129527,63647,129527,140963l130810,140970,19,138590xem19,138590nfc1233,61135,60213,-753,132093,7v71741,758,129527,63647,129527,140963e" filled="f" strokecolor="black [3213]" strokeweight=".5pt">
                                       <v:stroke joinstyle="miter"/>
                                       <v:path arrowok="t" o:connecttype="custom" o:connectlocs="19,138590;132093,7;261620,140970" o:connectangles="0,0,0"/>
                                     </v:shape>
-                                    <v:shape id="Arc 60" o:spid="_x0000_s1059" style="position:absolute;left:2641;top:25;width:2616;height:2819;visibility:visible;mso-wrap-style:square;v-text-anchor:middle" coordsize="261620,281940" o:gfxdata="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" path="m19,138590nsc1233,61135,60213,-753,132093,7v71741,758,129527,63647,129527,140963l130810,140970,19,138590xem19,138590nfc1233,61135,60213,-753,132093,7v71741,758,129527,63647,129527,140963e" filled="f" strokecolor="black [3213]" strokeweight=".5pt">
+                                    <v:shape id="Arc 60" o:spid="_x0000_s1059" style="position:absolute;left:2641;top:25;width:2616;height:2819;visibility:visible;mso-wrap-style:square;v-text-anchor:middle" coordsize="261620,281940" o:gfxdata="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" path="m19,138590nsc1233,61135,60213,-753,132093,7v71741,758,129527,63647,129527,140963l130810,140970,19,138590xem19,138590nfc1233,61135,60213,-753,132093,7v71741,758,129527,63647,129527,140963e" filled="f" strokecolor="black [3213]" strokeweight=".5pt">
                                       <v:stroke joinstyle="miter"/>
                                       <v:path arrowok="t" o:connecttype="custom" o:connectlocs="19,138590;132093,7;261620,140970" o:connectangles="0,0,0"/>
                                     </v:shape>
-                                    <v:shape id="Arc 61" o:spid="_x0000_s1060" style="position:absolute;left:5257;width:2617;height:2819;visibility:visible;mso-wrap-style:square;v-text-anchor:middle" coordsize="261620,281940" o:gfxdata="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" path="m19,138590nsc1233,61135,60213,-753,132093,7v71741,758,129527,63647,129527,140963l130810,140970,19,138590xem19,138590nfc1233,61135,60213,-753,132093,7v71741,758,129527,63647,129527,140963e" filled="f" strokecolor="black [3213]" strokeweight=".5pt">
+                                    <v:shape id="Arc 61" o:spid="_x0000_s1060" style="position:absolute;left:5257;width:2617;height:2819;visibility:visible;mso-wrap-style:square;v-text-anchor:middle" coordsize="261620,281940" o:gfxdata="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" path="m19,138590nsc1233,61135,60213,-753,132093,7v71741,758,129527,63647,129527,140963l130810,140970,19,138590xem19,138590nfc1233,61135,60213,-753,132093,7v71741,758,129527,63647,129527,140963e" filled="f" strokecolor="black [3213]" strokeweight=".5pt">
                                       <v:stroke joinstyle="miter"/>
                                       <v:path arrowok="t" o:connecttype="custom" o:connectlocs="19,138590;132093,7;261620,140970" o:connectangles="0,0,0"/>
                                     </v:shape>
-                                    <v:shape id="Arc 62" o:spid="_x0000_s1061" style="position:absolute;left:7899;top:25;width:2616;height:2819;visibility:visible;mso-wrap-style:square;v-text-anchor:middle" coordsize="261620,281940" o:gfxdata="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" path="m19,138590nsc1233,61135,60213,-753,132093,7v71741,758,129527,63647,129527,140963l130810,140970,19,138590xem19,138590nfc1233,61135,60213,-753,132093,7v71741,758,129527,63647,129527,140963e" filled="f" strokecolor="black [3213]" strokeweight=".5pt">
+                                    <v:shape id="Arc 62" o:spid="_x0000_s1061" style="position:absolute;left:7899;top:25;width:2616;height:2819;visibility:visible;mso-wrap-style:square;v-text-anchor:middle" coordsize="261620,281940" o:gfxdata="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" path="m19,138590nsc1233,61135,60213,-753,132093,7v71741,758,129527,63647,129527,140963l130810,140970,19,138590xem19,138590nfc1233,61135,60213,-753,132093,7v71741,758,129527,63647,129527,140963e" filled="f" strokecolor="black [3213]" strokeweight=".5pt">
                                       <v:stroke joinstyle="miter"/>
                                       <v:path arrowok="t" o:connecttype="custom" o:connectlocs="19,138590;132093,7;261620,140970" o:connectangles="0,0,0"/>
                                     </v:shape>
                                   </v:group>
-                                  <v:group id="Group 63" o:spid="_x0000_s1062" style="position:absolute;left:-109318;top:259178;width:299720;height:81084;rotation:90" coordsize="10515,2844" o:gfxdata="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">
-                                    <v:shape id="Arc 64" o:spid="_x0000_s1063" style="position:absolute;width:2616;height:2819;visibility:visible;mso-wrap-style:square;v-text-anchor:middle" coordsize="261620,281940" o:gfxdata="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" path="m19,138590nsc1233,61135,60213,-753,132093,7v71741,758,129527,63647,129527,140963l130810,140970,19,138590xem19,138590nfc1233,61135,60213,-753,132093,7v71741,758,129527,63647,129527,140963e" filled="f" strokecolor="black [3213]" strokeweight=".5pt">
+                                  <v:group id="Group 63" o:spid="_x0000_s1062" style="position:absolute;left:-109318;top:259178;width:299720;height:81084;rotation:90" coordsize="10515,2844" o:gfxdata="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">
+                                    <v:shape id="Arc 64" o:spid="_x0000_s1063" style="position:absolute;width:2616;height:2819;visibility:visible;mso-wrap-style:square;v-text-anchor:middle" coordsize="261620,281940" o:gfxdata="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" path="m19,138590nsc1233,61135,60213,-753,132093,7v71741,758,129527,63647,129527,140963l130810,140970,19,138590xem19,138590nfc1233,61135,60213,-753,132093,7v71741,758,129527,63647,129527,140963e" filled="f" strokecolor="black [3213]" strokeweight=".5pt">
                                       <v:stroke joinstyle="miter"/>
                                       <v:path arrowok="t" o:connecttype="custom" o:connectlocs="19,138590;132093,7;261620,140970" o:connectangles="0,0,0"/>
                                     </v:shape>
-                                    <v:shape id="Arc 65" o:spid="_x0000_s1064" style="position:absolute;left:2641;top:25;width:2616;height:2819;visibility:visible;mso-wrap-style:square;v-text-anchor:middle" coordsize="261620,281940" o:gfxdata="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" path="m19,138590nsc1233,61135,60213,-753,132093,7v71741,758,129527,63647,129527,140963l130810,140970,19,138590xem19,138590nfc1233,61135,60213,-753,132093,7v71741,758,129527,63647,129527,140963e" filled="f" strokecolor="black [3213]" strokeweight=".5pt">
+                                    <v:shape id="Arc 65" o:spid="_x0000_s1064" style="position:absolute;left:2641;top:25;width:2616;height:2819;visibility:visible;mso-wrap-style:square;v-text-anchor:middle" coordsize="261620,281940" o:gfxdata="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" path="m19,138590nsc1233,61135,60213,-753,132093,7v71741,758,129527,63647,129527,140963l130810,140970,19,138590xem19,138590nfc1233,61135,60213,-753,132093,7v71741,758,129527,63647,129527,140963e" filled="f" strokecolor="black [3213]" strokeweight=".5pt">
                                       <v:stroke joinstyle="miter"/>
                                       <v:path arrowok="t" o:connecttype="custom" o:connectlocs="19,138590;132093,7;261620,140970" o:connectangles="0,0,0"/>
                                     </v:shape>
-                                    <v:shape id="Arc 66" o:spid="_x0000_s1065" style="position:absolute;left:5257;width:2617;height:2819;visibility:visible;mso-wrap-style:square;v-text-anchor:middle" coordsize="261620,281940" o:gfxdata="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" path="m19,138590nsc1233,61135,60213,-753,132093,7v71741,758,129527,63647,129527,140963l130810,140970,19,138590xem19,138590nfc1233,61135,60213,-753,132093,7v71741,758,129527,63647,129527,140963e" filled="f" strokecolor="black [3213]" strokeweight=".5pt">
+                                    <v:shape id="Arc 66" o:spid="_x0000_s1065" style="position:absolute;left:5257;width:2617;height:2819;visibility:visible;mso-wrap-style:square;v-text-anchor:middle" coordsize="261620,281940" o:gfxdata="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" path="m19,138590nsc1233,61135,60213,-753,132093,7v71741,758,129527,63647,129527,140963l130810,140970,19,138590xem19,138590nfc1233,61135,60213,-753,132093,7v71741,758,129527,63647,129527,140963e" filled="f" strokecolor="black [3213]" strokeweight=".5pt">
                                       <v:stroke joinstyle="miter"/>
                                       <v:path arrowok="t" o:connecttype="custom" o:connectlocs="19,138590;132093,7;261620,140970" o:connectangles="0,0,0"/>
                                     </v:shape>
-                                    <v:shape id="Arc 67" o:spid="_x0000_s1066" style="position:absolute;left:7899;top:25;width:2616;height:2819;visibility:visible;mso-wrap-style:square;v-text-anchor:middle" coordsize="261620,281940" o:gfxdata="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" path="m19,138590nsc1233,61135,60213,-753,132093,7v71741,758,129527,63647,129527,140963l130810,140970,19,138590xem19,138590nfc1233,61135,60213,-753,132093,7v71741,758,129527,63647,129527,140963e" filled="f" strokecolor="black [3213]" strokeweight=".5pt">
+                                    <v:shape id="Arc 67" o:spid="_x0000_s1066" style="position:absolute;left:7899;top:25;width:2616;height:2819;visibility:visible;mso-wrap-style:square;v-text-anchor:middle" coordsize="261620,281940" o:gfxdata="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" path="m19,138590nsc1233,61135,60213,-753,132093,7v71741,758,129527,63647,129527,140963l130810,140970,19,138590xem19,138590nfc1233,61135,60213,-753,132093,7v71741,758,129527,63647,129527,140963e" filled="f" strokecolor="black [3213]" strokeweight=".5pt">
                                       <v:stroke joinstyle="miter"/>
                                       <v:path arrowok="t" o:connecttype="custom" o:connectlocs="19,138590;132093,7;261620,140970" o:connectangles="0,0,0"/>
                                     </v:shape>
                                   </v:group>
                                 </v:group>
                               </v:group>
-                              <v:line id="Straight Connector 77" o:spid="_x0000_s1067" style="position:absolute;flip:x;visibility:visible;mso-wrap-style:square" from="0,406" to="1498,406" o:connectortype="straight" o:gfxdata="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" strokecolor="black [3213]" strokeweight=".5pt">
+                              <v:line id="Straight Connector 77" o:spid="_x0000_s1067" style="position:absolute;flip:x;visibility:visible;mso-wrap-style:square" from="0,406" to="1498,406" o:connectortype="straight" o:gfxdata="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" strokecolor="black [3213]" strokeweight=".5pt">
                                 <v:stroke joinstyle="miter"/>
                               </v:line>
                             </v:group>
-                            <v:line id="Straight Connector 84" o:spid="_x0000_s1068" style="position:absolute;flip:x;visibility:visible;mso-wrap-style:square" from="0,6807" to="15138,6807" o:connectortype="straight" o:gfxdata="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" strokecolor="black [3213]" strokeweight=".5pt">
+                            <v:line id="Straight Connector 84" o:spid="_x0000_s1068" style="position:absolute;flip:x;visibility:visible;mso-wrap-style:square" from="0,6807" to="15138,6807" o:connectortype="straight" o:gfxdata="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" strokecolor="black [3213]" strokeweight=".5pt">
                               <v:stroke joinstyle="miter"/>
                             </v:line>
                           </v:group>
-                          <v:line id="Straight Connector 96" o:spid="_x0000_s1069" style="position:absolute;flip:x;visibility:visible;mso-wrap-style:square" from="17119,508" to="19544,508" o:connectortype="straight" o:gfxdata="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" strokecolor="black [3213]" strokeweight=".5pt">
+                          <v:line id="Straight Connector 96" o:spid="_x0000_s1069" style="position:absolute;flip:x;visibility:visible;mso-wrap-style:square" from="17119,508" to="19544,508" o:connectortype="straight" o:gfxdata="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" strokecolor="black [3213]" strokeweight=".5pt">
                             <v:stroke joinstyle="miter"/>
                           </v:line>
                         </v:group>
-                        <v:group id="Group 101" o:spid="_x0000_s1070" style="position:absolute;left:19532;width:16110;height:2349" coordsize="16109,2349" o:gfxdata="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">
-                          <v:group id="Group 31" o:spid="_x0000_s1071" style="position:absolute;width:889;height:2349" coordsize="63500,167640" o:gfxdata="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">
-                            <v:line id="Straight Connector 28" o:spid="_x0000_s1072" style="position:absolute;visibility:visible;mso-wrap-style:square" from="0,0" to="0,167640" o:connectortype="straight" o:gfxdata="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" strokecolor="black [3213]" strokeweight=".5pt">
+                        <v:group id="Group 101" o:spid="_x0000_s1070" style="position:absolute;left:19532;width:16110;height:2349" coordsize="16109,2349" o:gfxdata="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">
+                          <v:group id="Group 31" o:spid="_x0000_s1071" style="position:absolute;width:889;height:2349" coordsize="63500,167640" o:gfxdata="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">
+                            <v:line id="Straight Connector 28" o:spid="_x0000_s1072" style="position:absolute;visibility:visible;mso-wrap-style:square" from="0,0" to="0,167640" o:connectortype="straight" o:gfxdata="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" strokecolor="black [3213]" strokeweight=".5pt">
                               <v:stroke joinstyle="miter"/>
                             </v:line>
-                            <v:line id="Straight Connector 30" o:spid="_x0000_s1073" style="position:absolute;visibility:visible;mso-wrap-style:square" from="63500,0" to="63500,167640" o:connectortype="straight" o:gfxdata="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" strokecolor="black [3213]" strokeweight=".5pt">
+                            <v:line id="Straight Connector 30" o:spid="_x0000_s1073" style="position:absolute;visibility:visible;mso-wrap-style:square" from="63500,0" to="63500,167640" o:connectortype="straight" o:gfxdata="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" strokecolor="black [3213]" strokeweight=".5pt">
                               <v:stroke joinstyle="miter"/>
                             </v:line>
                           </v:group>
-                          <v:shape id="Process 71" o:spid="_x0000_s1074" type="#_x0000_t109" style="position:absolute;left:9829;top:660;width:3880;height:928;visibility:visible;mso-wrap-style:square;v-text-anchor:middle" o:gfxdata="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" filled="f" strokecolor="black [3213]" strokeweight=".5pt"/>
-                          <v:group id="Group 76" o:spid="_x0000_s1075" style="position:absolute;left:3276;top:635;width:4219;height:1123" coordsize="300594,80360" o:gfxdata="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">
-                            <v:shape id="Arc 72" o:spid="_x0000_s1076" style="position:absolute;width:74295;height:80010;visibility:visible;mso-wrap-style:square;v-text-anchor:middle" coordsize="74295,80010" o:gfxdata="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" path="m5,39329nsc350,17349,17099,-214,37512,2,57885,217,74296,18064,74296,40005r-37148,l5,39329xem5,39329nfc350,17349,17099,-214,37512,2,57885,217,74296,18064,74296,40005e" filled="f" strokecolor="black [3213]" strokeweight=".5pt">
+                          <v:shape id="Process 71" o:spid="_x0000_s1074" type="#_x0000_t109" style="position:absolute;left:9829;top:660;width:3880;height:928;visibility:visible;mso-wrap-style:square;v-text-anchor:middle" o:gfxdata="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" filled="f" strokecolor="black [3213]" strokeweight=".5pt"/>
+                          <v:group id="Group 76" o:spid="_x0000_s1075" style="position:absolute;left:3276;top:635;width:4219;height:1123" coordsize="300594,80360" o:gfxdata="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">
+                            <v:shape id="Arc 72" o:spid="_x0000_s1076" style="position:absolute;width:74295;height:80010;visibility:visible;mso-wrap-style:square;v-text-anchor:middle" coordsize="74295,80010" o:gfxdata="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" path="m5,39329nsc350,17349,17099,-214,37512,2,57885,217,74296,18064,74296,40005r-37148,l5,39329xem5,39329nfc350,17349,17099,-214,37512,2,57885,217,74296,18064,74296,40005e" filled="f" strokecolor="black [3213]" strokeweight=".5pt">
                               <v:stroke joinstyle="miter"/>
                               <v:path arrowok="t" o:connecttype="custom" o:connectlocs="5,39329;37512,2;74296,40005" o:connectangles="0,0,0"/>
                             </v:shape>
-                            <v:shape id="Arc 73" o:spid="_x0000_s1077" style="position:absolute;left:76200;width:74295;height:80010;visibility:visible;mso-wrap-style:square;v-text-anchor:middle" coordsize="74295,80010" o:gfxdata="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" path="m5,39329nsc350,17349,17099,-214,37512,2,57885,217,74296,18064,74296,40005r-37148,l5,39329xem5,39329nfc350,17349,17099,-214,37512,2,57885,217,74296,18064,74296,40005e" filled="f" strokecolor="black [3213]" strokeweight=".5pt">
+                            <v:shape id="Arc 73" o:spid="_x0000_s1077" style="position:absolute;left:76200;width:74295;height:80010;visibility:visible;mso-wrap-style:square;v-text-anchor:middle" coordsize="74295,80010" o:gfxdata="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" path="m5,39329nsc350,17349,17099,-214,37512,2,57885,217,74296,18064,74296,40005r-37148,l5,39329xem5,39329nfc350,17349,17099,-214,37512,2,57885,217,74296,18064,74296,40005e" filled="f" strokecolor="black [3213]" strokeweight=".5pt">
                               <v:stroke joinstyle="miter"/>
                               <v:path arrowok="t" o:connecttype="custom" o:connectlocs="5,39329;37512,2;74296,40005" o:connectangles="0,0,0"/>
                             </v:shape>
-                            <v:shape id="Arc 74" o:spid="_x0000_s1078" style="position:absolute;left:149860;width:74295;height:80010;visibility:visible;mso-wrap-style:square;v-text-anchor:middle" coordsize="74295,80010" o:gfxdata="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" path="m5,39329nsc350,17349,17099,-214,37512,2,57885,217,74296,18064,74296,40005r-37148,l5,39329xem5,39329nfc350,17349,17099,-214,37512,2,57885,217,74296,18064,74296,40005e" filled="f" strokecolor="black [3213]" strokeweight=".5pt">
+                            <v:shape id="Arc 74" o:spid="_x0000_s1078" style="position:absolute;left:149860;width:74295;height:80010;visibility:visible;mso-wrap-style:square;v-text-anchor:middle" coordsize="74295,80010" o:gfxdata="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" path="m5,39329nsc350,17349,17099,-214,37512,2,57885,217,74296,18064,74296,40005r-37148,l5,39329xem5,39329nfc350,17349,17099,-214,37512,2,57885,217,74296,18064,74296,40005e" filled="f" strokecolor="black [3213]" strokeweight=".5pt">
                               <v:stroke joinstyle="miter"/>
                               <v:path arrowok="t" o:connecttype="custom" o:connectlocs="5,39329;37512,2;74296,40005" o:connectangles="0,0,0"/>
                             </v:shape>
-                            <v:shape id="Arc 75" o:spid="_x0000_s1079" style="position:absolute;left:226060;width:74534;height:80360;visibility:visible;mso-wrap-style:square;v-text-anchor:middle" coordsize="74534,80360" o:gfxdata="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" path="m5,39502nsc351,17425,17154,-215,37632,2,58070,218,74533,18143,74533,40180r-37266,l5,39502xem5,39502nfc351,17425,17154,-215,37632,2,58070,218,74533,18143,74533,40180e" filled="f" strokecolor="black [3213]" strokeweight=".5pt">
+                            <v:shape id="Arc 75" o:spid="_x0000_s1079" style="position:absolute;left:226060;width:74534;height:80360;visibility:visible;mso-wrap-style:square;v-text-anchor:middle" coordsize="74534,80360" o:gfxdata="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" path="m5,39502nsc351,17425,17154,-215,37632,2,58070,218,74533,18143,74533,40180r-37266,l5,39502xem5,39502nfc351,17425,17154,-215,37632,2,58070,218,74533,18143,74533,40180e" filled="f" strokecolor="black [3213]" strokeweight=".5pt">
                               <v:stroke joinstyle="miter"/>
                               <v:path arrowok="t" o:connecttype="custom" o:connectlocs="5,39502;37632,2;74533,40180" o:connectangles="0,0,0"/>
                             </v:shape>
                           </v:group>
-                          <v:line id="Straight Connector 98" o:spid="_x0000_s1080" style="position:absolute;flip:x;visibility:visible;mso-wrap-style:square" from="889,1143" to="3308,1143" o:connectortype="straight" o:gfxdata="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" strokecolor="black [3213]" strokeweight=".5pt">
+                          <v:line id="Straight Connector 98" o:spid="_x0000_s1080" style="position:absolute;flip:x;visibility:visible;mso-wrap-style:square" from="889,1143" to="3308,1143" o:connectortype="straight" o:gfxdata="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" strokecolor="black [3213]" strokeweight=".5pt">
                             <v:stroke joinstyle="miter"/>
                           </v:line>
-                          <v:line id="Straight Connector 99" o:spid="_x0000_s1081" style="position:absolute;flip:x;visibility:visible;mso-wrap-style:square" from="7442,1143" to="9861,1143" o:connectortype="straight" o:gfxdata="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" strokecolor="black [3213]" strokeweight=".5pt">
+                          <v:line id="Straight Connector 99" o:spid="_x0000_s1081" style="position:absolute;flip:x;visibility:visible;mso-wrap-style:square" from="7442,1143" to="9861,1143" o:connectortype="straight" o:gfxdata="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" strokecolor="black [3213]" strokeweight=".5pt">
                             <v:stroke joinstyle="miter"/>
                           </v:line>
-                          <v:line id="Straight Connector 100" o:spid="_x0000_s1082" style="position:absolute;flip:x;visibility:visible;mso-wrap-style:square" from="13690,1143" to="16109,1143" o:connectortype="straight" o:gfxdata="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" strokecolor="black [3213]" strokeweight=".5pt">
+                          <v:line id="Straight Connector 100" o:spid="_x0000_s1082" style="position:absolute;flip:x;visibility:visible;mso-wrap-style:square" from="13690,1143" to="16109,1143" o:connectortype="straight" o:gfxdata="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" strokecolor="black [3213]" strokeweight=".5pt">
                             <v:stroke joinstyle="miter"/>
                           </v:line>
                         </v:group>
                       </v:group>
-                      <v:line id="Straight Connector 104" o:spid="_x0000_s1083" style="position:absolute;visibility:visible;mso-wrap-style:square" from="17145,7442" to="35610,7442" o:connectortype="straight" o:gfxdata="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" strokecolor="black [3213]" strokeweight=".5pt">
+                      <v:line id="Straight Connector 104" o:spid="_x0000_s1083" style="position:absolute;visibility:visible;mso-wrap-style:square" from="17145,7442" to="35610,7442" o:connectortype="straight" o:gfxdata="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" strokecolor="black [3213]" strokeweight=".5pt">
                         <v:stroke joinstyle="miter"/>
                       </v:line>
                     </v:group>
-                    <v:line id="Straight Connector 106" o:spid="_x0000_s1084" style="position:absolute;visibility:visible;mso-wrap-style:square" from="35610,1143" to="35610,7467" o:connectortype="straight" o:gfxdata="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" strokecolor="black [3213]" strokeweight=".5pt">
+                    <v:line id="Straight Connector 106" o:spid="_x0000_s1084" style="position:absolute;visibility:visible;mso-wrap-style:square" from="35610,1143" to="35610,7467" o:connectortype="straight" o:gfxdata="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" strokecolor="black [3213]" strokeweight=".5pt">
                       <v:stroke joinstyle="miter"/>
                     </v:line>
                   </v:group>
-                  <v:oval id="Oval 108" o:spid="_x0000_s1085" style="position:absolute;top:889;width:635;height:635;visibility:visible;mso-wrap-style:square;v-text-anchor:middle" o:gfxdata="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" filled="f" strokecolor="black [3213]" strokeweight=".5pt">
+                  <v:oval id="Oval 108" o:spid="_x0000_s1085" style="position:absolute;top:889;width:635;height:635;visibility:visible;mso-wrap-style:square;v-text-anchor:middle" o:gfxdata="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" filled="f" strokecolor="black [3213]" strokeweight=".5pt">
                     <v:stroke joinstyle="miter"/>
                   </v:oval>
                 </v:group>
-                <v:oval id="Oval 110" o:spid="_x0000_s1086" style="position:absolute;left:25;top:7112;width:635;height:635;visibility:visible;mso-wrap-style:square;v-text-anchor:middle" o:gfxdata="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" filled="f" strokecolor="black [3213]" strokeweight=".5pt">
+                <v:oval id="Oval 110" o:spid="_x0000_s1086" style="position:absolute;left:25;top:7112;width:635;height:635;visibility:visible;mso-wrap-style:square;v-text-anchor:middle" o:gfxdata="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" filled="f" strokecolor="black [3213]" strokeweight=".5pt">
                   <v:stroke joinstyle="miter"/>
                 </v:oval>
               </v:group>
@@ -13066,7 +13075,7 @@
       </w:pPr>
     </w:pPrDefault>
   </w:docDefaults>
-  <w:latentStyles w:defLockedState="0" w:defUIPriority="99" w:defSemiHidden="0" w:defUnhideWhenUsed="0" w:defQFormat="0" w:count="376">
+  <w:latentStyles w:defLockedState="0" w:defUIPriority="99" w:defSemiHidden="0" w:defUnhideWhenUsed="0" w:defQFormat="0" w:count="377">
     <w:lsdException w:name="Normal" w:uiPriority="0" w:qFormat="1"/>
     <w:lsdException w:name="heading 1" w:uiPriority="9" w:qFormat="1"/>
     <w:lsdException w:name="heading 2" w:semiHidden="1" w:uiPriority="9" w:unhideWhenUsed="1" w:qFormat="1"/>
@@ -13172,7 +13181,6 @@
     <w:lsdException w:name="HTML Sample" w:semiHidden="1" w:unhideWhenUsed="1"/>
     <w:lsdException w:name="HTML Typewriter" w:semiHidden="1" w:unhideWhenUsed="1"/>
     <w:lsdException w:name="HTML Variable" w:semiHidden="1" w:unhideWhenUsed="1"/>
-    <w:lsdException w:name="Normal Table" w:semiHidden="1" w:unhideWhenUsed="1"/>
     <w:lsdException w:name="annotation subject" w:semiHidden="1" w:unhideWhenUsed="1"/>
     <w:lsdException w:name="No List" w:semiHidden="1" w:unhideWhenUsed="1"/>
     <w:lsdException w:name="Outline List 1" w:semiHidden="1" w:unhideWhenUsed="1"/>
@@ -13219,10 +13227,8 @@
     <w:lsdException w:name="Table Subtle 2" w:semiHidden="1" w:unhideWhenUsed="1"/>
     <w:lsdException w:name="Table Web 1" w:semiHidden="1" w:unhideWhenUsed="1"/>
     <w:lsdException w:name="Table Web 2" w:semiHidden="1" w:unhideWhenUsed="1"/>
-    <w:lsdException w:name="Table Web 3" w:semiHidden="1" w:unhideWhenUsed="1"/>
     <w:lsdException w:name="Balloon Text" w:semiHidden="1" w:unhideWhenUsed="1"/>
     <w:lsdException w:name="Table Grid" w:uiPriority="39"/>
-    <w:lsdException w:name="Table Theme" w:semiHidden="1" w:unhideWhenUsed="1"/>
     <w:lsdException w:name="Placeholder Text" w:semiHidden="1"/>
     <w:lsdException w:name="No Spacing" w:uiPriority="1" w:qFormat="1"/>
     <w:lsdException w:name="Light Shading" w:uiPriority="60"/>
@@ -13443,6 +13449,7 @@
     <w:lsdException w:name="Hashtag" w:semiHidden="1" w:unhideWhenUsed="1"/>
     <w:lsdException w:name="Unresolved Mention" w:semiHidden="1" w:unhideWhenUsed="1"/>
     <w:lsdException w:name="Smart Link" w:semiHidden="1" w:unhideWhenUsed="1"/>
+    <w:lsdException w:name="Smart Link Error" w:semiHidden="1" w:unhideWhenUsed="1"/>
   </w:latentStyles>
   <w:style w:type="paragraph" w:default="1" w:styleId="Normal">
     <w:name w:val="Normal"/>

</xml_diff>